<commit_message>
finished 2 started 3
</commit_message>
<xml_diff>
--- a/hw1/Part1.docx
+++ b/hw1/Part1.docx
@@ -208,38 +208,8 @@
           <w:szCs w:val="32"/>
           <w:lang w:val="en-IL"/>
         </w:rPr>
-        <w:t>1. (</w:t>
-      </w:r>
-      <w:proofErr w:type="spellStart"/>
-      <w:proofErr w:type="gramStart"/>
-      <w:r>
-        <w:rPr>
-          <w:sz w:val="32"/>
-          <w:szCs w:val="32"/>
-          <w:lang w:val="en-IL"/>
-        </w:rPr>
-        <w:t>x,y</w:t>
-      </w:r>
-      <w:proofErr w:type="spellEnd"/>
-      <w:proofErr w:type="gramEnd"/>
-      <w:r>
-        <w:rPr>
-          <w:sz w:val="32"/>
-          <w:szCs w:val="32"/>
-          <w:lang w:val="en-IL"/>
-        </w:rPr>
-        <w:t xml:space="preserve">) =&gt; </w:t>
-      </w:r>
-      <w:proofErr w:type="spellStart"/>
-      <w:r>
-        <w:rPr>
-          <w:sz w:val="32"/>
-          <w:szCs w:val="32"/>
-          <w:lang w:val="en-IL"/>
-        </w:rPr>
-        <w:t>x+y</w:t>
-      </w:r>
-      <w:proofErr w:type="spellEnd"/>
+        <w:t>1. (x,y) =&gt; x+y</w:t>
+      </w:r>
       <w:r>
         <w:rPr>
           <w:sz w:val="32"/>
@@ -254,15 +224,33 @@
           <w:szCs w:val="32"/>
           <w:lang w:val="en-IL"/>
         </w:rPr>
-        <w:t>:</w:t>
-      </w:r>
-      <w:r>
-        <w:rPr>
-          <w:sz w:val="32"/>
-          <w:szCs w:val="32"/>
-          <w:lang w:val="en-IL"/>
-        </w:rPr>
-        <w:t xml:space="preserve"> x:</w:t>
+        <w:t>-</w:t>
+      </w:r>
+      <w:r>
+        <w:rPr>
+          <w:sz w:val="32"/>
+          <w:szCs w:val="32"/>
+          <w:lang w:val="en-IL"/>
+        </w:rPr>
+        <w:t xml:space="preserve"> </w:t>
+      </w:r>
+      <w:r>
+        <w:rPr>
+          <w:rFonts w:hint="cs"/>
+          <w:sz w:val="32"/>
+          <w:szCs w:val="32"/>
+          <w:rtl/>
+          <w:lang w:val="en-IL"/>
+        </w:rPr>
+        <w:t>)</w:t>
+      </w:r>
+      <w:r>
+        <w:rPr>
+          <w:sz w:val="32"/>
+          <w:szCs w:val="32"/>
+          <w:lang w:val="en-IL"/>
+        </w:rPr>
+        <w:t>x:</w:t>
       </w:r>
       <w:r>
         <w:rPr>
@@ -295,6 +283,16 @@
           <w:lang w:val="en-IL"/>
         </w:rPr>
         <w:t>number</w:t>
+      </w:r>
+      <w:r>
+        <w:rPr>
+          <w:rFonts w:hint="cs"/>
+          <w:sz w:val="32"/>
+          <w:szCs w:val="32"/>
+          <w:rtl/>
+          <w:lang w:val="en-IL"/>
+        </w:rPr>
+        <w:t>(</w:t>
       </w:r>
       <w:r>
         <w:rPr>
@@ -336,25 +334,65 @@
           <w:szCs w:val="32"/>
           <w:lang w:val="en-IL"/>
         </w:rPr>
-        <w:t>2. x=&gt;</w:t>
-      </w:r>
-      <w:proofErr w:type="gramStart"/>
-      <w:r>
-        <w:rPr>
-          <w:sz w:val="32"/>
-          <w:szCs w:val="32"/>
-          <w:lang w:val="en-IL"/>
-        </w:rPr>
-        <w:t>x[</w:t>
-      </w:r>
-      <w:proofErr w:type="gramEnd"/>
-      <w:r>
-        <w:rPr>
-          <w:sz w:val="32"/>
-          <w:szCs w:val="32"/>
-          <w:lang w:val="en-IL"/>
-        </w:rPr>
-        <w:t xml:space="preserve">0] :  </w:t>
+        <w:t>2. x</w:t>
+      </w:r>
+      <w:r>
+        <w:rPr>
+          <w:sz w:val="32"/>
+          <w:szCs w:val="32"/>
+          <w:lang w:val="en-IL"/>
+        </w:rPr>
+        <w:t xml:space="preserve"> </w:t>
+      </w:r>
+      <w:r>
+        <w:rPr>
+          <w:sz w:val="32"/>
+          <w:szCs w:val="32"/>
+          <w:lang w:val="en-IL"/>
+        </w:rPr>
+        <w:t>=&gt;</w:t>
+      </w:r>
+      <w:r>
+        <w:rPr>
+          <w:sz w:val="32"/>
+          <w:szCs w:val="32"/>
+          <w:lang w:val="en-IL"/>
+        </w:rPr>
+        <w:t xml:space="preserve"> </w:t>
+      </w:r>
+      <w:r>
+        <w:rPr>
+          <w:sz w:val="32"/>
+          <w:szCs w:val="32"/>
+          <w:lang w:val="en-IL"/>
+        </w:rPr>
+        <w:t xml:space="preserve">x[0] </w:t>
+      </w:r>
+      <w:r>
+        <w:rPr>
+          <w:sz w:val="32"/>
+          <w:szCs w:val="32"/>
+          <w:lang w:val="en-IL"/>
+        </w:rPr>
+        <w:t>-</w:t>
+      </w:r>
+      <w:r>
+        <w:rPr>
+          <w:sz w:val="32"/>
+          <w:szCs w:val="32"/>
+          <w:lang w:val="en-IL"/>
+        </w:rPr>
+        <w:t xml:space="preserve">  </w:t>
+      </w:r>
+      <w:r>
+        <w:rPr>
+          <w:rFonts w:hint="cs"/>
+          <w:sz w:val="32"/>
+          <w:szCs w:val="32"/>
+          <w:rtl/>
+          <w:lang w:val="en-IL"/>
+        </w:rPr>
+        <w:t>)</w:t>
       </w:r>
       <w:r>
         <w:rPr>
@@ -366,8 +404,10 @@
       </w:r>
       <w:r>
         <w:rPr>
-          <w:sz w:val="32"/>
-          <w:szCs w:val="32"/>
+          <w:rFonts w:hint="cs"/>
+          <w:sz w:val="32"/>
+          <w:szCs w:val="32"/>
+          <w:rtl/>
           <w:lang w:val="en-IL"/>
         </w:rPr>
         <w:t xml:space="preserve"> </w:t>
@@ -378,14 +418,6 @@
           <w:szCs w:val="32"/>
           <w:lang w:val="en-IL"/>
         </w:rPr>
-        <w:t xml:space="preserve">string | </w:t>
-      </w:r>
-      <w:r>
-        <w:rPr>
-          <w:sz w:val="32"/>
-          <w:szCs w:val="32"/>
-          <w:lang w:val="en-IL"/>
-        </w:rPr>
         <w:t>T</w:t>
       </w:r>
       <w:r>
@@ -394,7 +426,25 @@
           <w:szCs w:val="32"/>
           <w:lang w:val="en-IL"/>
         </w:rPr>
-        <w:t>[] =&gt;</w:t>
+        <w:t>[]</w:t>
+      </w:r>
+      <w:r>
+        <w:rPr>
+          <w:rFonts w:hint="cs"/>
+          <w:sz w:val="32"/>
+          <w:szCs w:val="32"/>
+          <w:rtl/>
+          <w:lang w:val="en-IL"/>
+        </w:rPr>
+        <w:t>(</w:t>
+      </w:r>
+      <w:r>
+        <w:rPr>
+          <w:sz w:val="32"/>
+          <w:szCs w:val="32"/>
+          <w:lang w:val="en-IL"/>
+        </w:rPr>
+        <w:t xml:space="preserve"> =&gt;</w:t>
       </w:r>
       <w:r>
         <w:rPr>
@@ -428,35 +478,59 @@
           <w:szCs w:val="32"/>
           <w:lang w:val="en-IL"/>
         </w:rPr>
-        <w:t>(</w:t>
-      </w:r>
-      <w:proofErr w:type="spellStart"/>
-      <w:proofErr w:type="gramStart"/>
-      <w:r>
-        <w:rPr>
-          <w:sz w:val="32"/>
-          <w:szCs w:val="32"/>
-          <w:lang w:val="en-IL"/>
-        </w:rPr>
-        <w:t>x,y</w:t>
-      </w:r>
-      <w:proofErr w:type="spellEnd"/>
-      <w:proofErr w:type="gramEnd"/>
-      <w:r>
-        <w:rPr>
-          <w:sz w:val="32"/>
-          <w:szCs w:val="32"/>
-          <w:lang w:val="en-IL"/>
-        </w:rPr>
-        <w:t>) =&gt;</w:t>
-      </w:r>
-      <w:r>
-        <w:rPr>
-          <w:sz w:val="32"/>
-          <w:szCs w:val="32"/>
-          <w:lang w:val="en-IL"/>
-        </w:rPr>
-        <w:t xml:space="preserve"> x ? y : -y : x:Boolean, y:number =&gt; number</w:t>
+        <w:t xml:space="preserve">(x,y) =&gt; x ? y : -y </w:t>
+      </w:r>
+      <w:r>
+        <w:rPr>
+          <w:sz w:val="32"/>
+          <w:szCs w:val="32"/>
+          <w:lang w:val="en-IL"/>
+        </w:rPr>
+        <w:t>-</w:t>
+      </w:r>
+      <w:bookmarkStart w:id="0" w:name="_GoBack"/>
+      <w:bookmarkEnd w:id="0"/>
+      <w:r>
+        <w:rPr>
+          <w:sz w:val="32"/>
+          <w:szCs w:val="32"/>
+          <w:lang w:val="en-IL"/>
+        </w:rPr>
+        <w:t xml:space="preserve"> </w:t>
+      </w:r>
+      <w:r>
+        <w:rPr>
+          <w:rFonts w:hint="cs"/>
+          <w:sz w:val="32"/>
+          <w:szCs w:val="32"/>
+          <w:rtl/>
+          <w:lang w:val="en-IL"/>
+        </w:rPr>
+        <w:t>)</w:t>
+      </w:r>
+      <w:r>
+        <w:rPr>
+          <w:sz w:val="32"/>
+          <w:szCs w:val="32"/>
+          <w:lang w:val="en-IL"/>
+        </w:rPr>
+        <w:t>x:Boolean, y:number</w:t>
+      </w:r>
+      <w:r>
+        <w:rPr>
+          <w:sz w:val="32"/>
+          <w:szCs w:val="32"/>
+          <w:lang w:val="en-IL"/>
+        </w:rPr>
+        <w:t>)</w:t>
+      </w:r>
+      <w:r>
+        <w:rPr>
+          <w:sz w:val="32"/>
+          <w:szCs w:val="32"/>
+          <w:lang w:val="en-IL"/>
+        </w:rPr>
+        <w:t xml:space="preserve"> =&gt; number</w:t>
       </w:r>
     </w:p>
     <w:p>
@@ -558,78 +632,7 @@
           <w:sz w:val="28"/>
           <w:szCs w:val="28"/>
         </w:rPr>
-        <w:t> </w:t>
-      </w:r>
-      <w:proofErr w:type="gramStart"/>
-      <w:r>
-        <w:rPr>
-          <w:b w:val="0"/>
-          <w:bCs w:val="0"/>
-          <w:sz w:val="28"/>
-          <w:szCs w:val="28"/>
-        </w:rPr>
-        <w:t>methods</w:t>
-      </w:r>
-      <w:proofErr w:type="gramEnd"/>
-      <w:r>
-        <w:rPr>
-          <w:b w:val="0"/>
-          <w:bCs w:val="0"/>
-          <w:sz w:val="28"/>
-          <w:szCs w:val="28"/>
-        </w:rPr>
-        <w:t xml:space="preserve"> employ a concept known as 'shortcut semantics'. What this means, is that some stops and immediately returns true </w:t>
-      </w:r>
-      <w:proofErr w:type="gramStart"/>
-      <w:r>
-        <w:rPr>
-          <w:b w:val="0"/>
-          <w:bCs w:val="0"/>
-          <w:sz w:val="28"/>
-          <w:szCs w:val="28"/>
-        </w:rPr>
-        <w:t>at the moment</w:t>
-      </w:r>
-      <w:proofErr w:type="gramEnd"/>
-      <w:r>
-        <w:rPr>
-          <w:b w:val="0"/>
-          <w:bCs w:val="0"/>
-          <w:sz w:val="28"/>
-          <w:szCs w:val="28"/>
-        </w:rPr>
-        <w:t xml:space="preserve"> it finds an element that satisfies the predicate. every </w:t>
-      </w:r>
-      <w:proofErr w:type="gramStart"/>
-      <w:r>
-        <w:rPr>
-          <w:b w:val="0"/>
-          <w:bCs w:val="0"/>
-          <w:sz w:val="28"/>
-          <w:szCs w:val="28"/>
-        </w:rPr>
-        <w:t>stops</w:t>
-      </w:r>
-      <w:proofErr w:type="gramEnd"/>
-      <w:r>
-        <w:rPr>
-          <w:b w:val="0"/>
-          <w:bCs w:val="0"/>
-          <w:sz w:val="28"/>
-          <w:szCs w:val="28"/>
-        </w:rPr>
-        <w:t xml:space="preserve"> and immediately returns false at the m</w:t>
-      </w:r>
-      <w:bookmarkStart w:id="0" w:name="_GoBack"/>
-      <w:bookmarkEnd w:id="0"/>
-      <w:r>
-        <w:rPr>
-          <w:b w:val="0"/>
-          <w:bCs w:val="0"/>
-          <w:sz w:val="28"/>
-          <w:szCs w:val="28"/>
-        </w:rPr>
-        <w:t>oment it finds an element that does not satisfy the predicate.</w:t>
+        <w:t> methods employ a concept known as 'shortcut semantics'. What this means, is that some stops and immediately returns true at the moment it finds an element that satisfies the predicate. every stops and immediately returns false at the moment it finds an element that does not satisfy the predicate.</w:t>
       </w:r>
     </w:p>
     <w:p>
@@ -870,6 +873,7 @@
     <w:lsdException w:name="HTML Sample" w:semiHidden="1" w:unhideWhenUsed="1"/>
     <w:lsdException w:name="HTML Typewriter" w:semiHidden="1" w:unhideWhenUsed="1"/>
     <w:lsdException w:name="HTML Variable" w:semiHidden="1" w:unhideWhenUsed="1"/>
+    <w:lsdException w:name="Normal Table" w:semiHidden="1" w:unhideWhenUsed="1"/>
     <w:lsdException w:name="annotation subject" w:semiHidden="1" w:unhideWhenUsed="1"/>
     <w:lsdException w:name="No List" w:semiHidden="1" w:unhideWhenUsed="1"/>
     <w:lsdException w:name="Outline List 1" w:semiHidden="1" w:unhideWhenUsed="1"/>
@@ -915,9 +919,11 @@
     <w:lsdException w:name="Table Subtle 1" w:semiHidden="1" w:unhideWhenUsed="1"/>
     <w:lsdException w:name="Table Subtle 2" w:semiHidden="1" w:unhideWhenUsed="1"/>
     <w:lsdException w:name="Table Web 1" w:semiHidden="1" w:unhideWhenUsed="1"/>
+    <w:lsdException w:name="Table Web 2" w:semiHidden="1" w:unhideWhenUsed="1"/>
     <w:lsdException w:name="Table Web 3" w:semiHidden="1" w:unhideWhenUsed="1"/>
     <w:lsdException w:name="Balloon Text" w:semiHidden="1" w:unhideWhenUsed="1"/>
     <w:lsdException w:name="Table Grid" w:uiPriority="39"/>
+    <w:lsdException w:name="Table Theme" w:semiHidden="1" w:unhideWhenUsed="1"/>
     <w:lsdException w:name="Placeholder Text" w:semiHidden="1"/>
     <w:lsdException w:name="No Spacing" w:uiPriority="1" w:qFormat="1"/>
     <w:lsdException w:name="Light Shading" w:uiPriority="60"/>
@@ -1166,6 +1172,7 @@
   <w:style w:type="character" w:default="1" w:styleId="DefaultParagraphFont">
     <w:name w:val="Default Paragraph Font"/>
     <w:uiPriority w:val="1"/>
+    <w:semiHidden/>
     <w:unhideWhenUsed/>
   </w:style>
   <w:style w:type="table" w:default="1" w:styleId="TableNormal">

</xml_diff>